<commit_message>
add open dialog and show
</commit_message>
<xml_diff>
--- a/Report.docx
+++ b/Report.docx
@@ -105,34 +105,6 @@
           <w:szCs w:val="32"/>
           <w:cs/>
         </w:rPr>
-        <w:t>นาย</w:t>
-      </w:r>
-      <w:r>
-        <w:rPr>
-          <w:rFonts w:ascii="TH Niramit AS" w:hAnsi="TH Niramit AS" w:cs="TH Niramit AS"/>
-          <w:sz w:val="32"/>
-          <w:szCs w:val="32"/>
-          <w:cs/>
-        </w:rPr>
-        <w:t>ณัฐกร เมษพันธุ์ 600510545</w:t>
-      </w:r>
-    </w:p>
-    <w:p>
-      <w:pPr>
-        <w:jc w:val="center"/>
-        <w:rPr>
-          <w:rFonts w:ascii="TH Niramit AS" w:hAnsi="TH Niramit AS" w:cs="TH Niramit AS"/>
-          <w:sz w:val="32"/>
-          <w:szCs w:val="32"/>
-        </w:rPr>
-      </w:pPr>
-      <w:r>
-        <w:rPr>
-          <w:rFonts w:ascii="TH Niramit AS" w:hAnsi="TH Niramit AS" w:cs="TH Niramit AS"/>
-          <w:sz w:val="32"/>
-          <w:szCs w:val="32"/>
-          <w:cs/>
-        </w:rPr>
         <w:t>นางสาวจุฑาภรณ์ สิมมะลี  600510537</w:t>
       </w:r>
     </w:p>
@@ -145,6 +117,25 @@
           <w:szCs w:val="32"/>
         </w:rPr>
       </w:pPr>
+      <w:r>
+        <w:rPr>
+          <w:rFonts w:ascii="TH Niramit AS" w:hAnsi="TH Niramit AS" w:cs="TH Niramit AS"/>
+          <w:sz w:val="32"/>
+          <w:szCs w:val="32"/>
+          <w:cs/>
+        </w:rPr>
+        <w:t>นายณัฐกร เมษพันธุ์ 600510545</w:t>
+      </w:r>
+    </w:p>
+    <w:p>
+      <w:pPr>
+        <w:jc w:val="center"/>
+        <w:rPr>
+          <w:rFonts w:ascii="TH Niramit AS" w:hAnsi="TH Niramit AS" w:cs="TH Niramit AS"/>
+          <w:sz w:val="32"/>
+          <w:szCs w:val="32"/>
+        </w:rPr>
+      </w:pPr>
     </w:p>
     <w:p>
       <w:pPr>
@@ -315,6 +306,86 @@
         </w:rPr>
         <w:t>2562</w:t>
       </w:r>
+    </w:p>
+    <w:p>
+      <w:pPr>
+        <w:jc w:val="center"/>
+        <w:rPr>
+          <w:rFonts w:ascii="TH Niramit AS" w:hAnsi="TH Niramit AS" w:cs="TH Niramit AS"/>
+          <w:sz w:val="32"/>
+          <w:szCs w:val="32"/>
+        </w:rPr>
+      </w:pPr>
+    </w:p>
+    <w:p>
+      <w:pPr>
+        <w:jc w:val="center"/>
+        <w:rPr>
+          <w:rFonts w:ascii="TH Niramit AS" w:hAnsi="TH Niramit AS" w:cs="TH Niramit AS"/>
+          <w:sz w:val="32"/>
+          <w:szCs w:val="32"/>
+        </w:rPr>
+      </w:pPr>
+    </w:p>
+    <w:p>
+      <w:pPr>
+        <w:jc w:val="center"/>
+        <w:rPr>
+          <w:rFonts w:ascii="TH Niramit AS" w:hAnsi="TH Niramit AS" w:cs="TH Niramit AS"/>
+          <w:sz w:val="32"/>
+          <w:szCs w:val="32"/>
+        </w:rPr>
+      </w:pPr>
+    </w:p>
+    <w:p>
+      <w:pPr>
+        <w:jc w:val="center"/>
+        <w:rPr>
+          <w:rFonts w:ascii="TH Niramit AS" w:hAnsi="TH Niramit AS" w:cs="TH Niramit AS"/>
+          <w:sz w:val="32"/>
+          <w:szCs w:val="32"/>
+        </w:rPr>
+      </w:pPr>
+    </w:p>
+    <w:p>
+      <w:pPr>
+        <w:jc w:val="center"/>
+        <w:rPr>
+          <w:rFonts w:ascii="TH Niramit AS" w:hAnsi="TH Niramit AS" w:cs="TH Niramit AS"/>
+          <w:sz w:val="32"/>
+          <w:szCs w:val="32"/>
+        </w:rPr>
+      </w:pPr>
+    </w:p>
+    <w:p>
+      <w:pPr>
+        <w:jc w:val="center"/>
+        <w:rPr>
+          <w:rFonts w:ascii="TH Niramit AS" w:hAnsi="TH Niramit AS" w:cs="TH Niramit AS"/>
+          <w:sz w:val="32"/>
+          <w:szCs w:val="32"/>
+        </w:rPr>
+      </w:pPr>
+    </w:p>
+    <w:p>
+      <w:pPr>
+        <w:jc w:val="center"/>
+        <w:rPr>
+          <w:rFonts w:ascii="TH Niramit AS" w:hAnsi="TH Niramit AS" w:cs="TH Niramit AS"/>
+          <w:sz w:val="32"/>
+          <w:szCs w:val="32"/>
+        </w:rPr>
+      </w:pPr>
+    </w:p>
+    <w:p>
+      <w:pPr>
+        <w:jc w:val="center"/>
+        <w:rPr>
+          <w:rFonts w:ascii="TH Niramit AS" w:hAnsi="TH Niramit AS" w:cs="TH Niramit AS" w:hint="cs"/>
+          <w:sz w:val="32"/>
+          <w:szCs w:val="32"/>
+        </w:rPr>
+      </w:pPr>
     </w:p>
     <w:sectPr>
       <w:pgSz w:w="12240" w:h="15840"/>

</xml_diff>